<commit_message>
Outcome section content added
</commit_message>
<xml_diff>
--- a/Project Ideas/Project idea.docx
+++ b/Project Ideas/Project idea.docx
@@ -1034,7 +1034,7 @@
       </w:r>
       <w:r>
         <w:drawing>
-          <wp:inline wp14:editId="2AB2853B" wp14:anchorId="51B88FFA">
+          <wp:inline wp14:editId="003F02AE" wp14:anchorId="51B88FFA">
             <wp:extent cx="4572000" cy="2762250"/>
             <wp:effectExtent l="0" t="0" r="0" b="0"/>
             <wp:docPr id="29273161" name="" title=""/>
@@ -1049,7 +1049,7 @@
                     <pic:cNvPicPr/>
                   </pic:nvPicPr>
                   <pic:blipFill>
-                    <a:blip r:embed="R3fc07f2dac3e4dd1">
+                    <a:blip r:embed="R61fe8a40f3464dc6">
                       <a:extLst xmlns:a="http://schemas.openxmlformats.org/drawingml/2006/main">
                         <a:ext xmlns:a="http://schemas.openxmlformats.org/drawingml/2006/main" uri="{28A0092B-C50C-407E-A947-70E740481C1C}">
                           <a14:useLocalDpi xmlns:a14="http://schemas.microsoft.com/office/drawing/2010/main" val="0"/>
@@ -1396,91 +1396,58 @@
     </w:p>
     <w:p>
       <w:pPr>
-        <w:pStyle w:val="Normal"/>
-        <w:spacing w:line="276" w:lineRule="auto"/>
-        <w:ind w:firstLine="720"/>
-        <w:rPr>
-          <w:rFonts w:ascii="Calibri" w:hAnsi="Calibri" w:eastAsia="Calibri" w:cs="Calibri"/>
-          <w:noProof w:val="0"/>
-          <w:sz w:val="24"/>
-          <w:szCs w:val="24"/>
-          <w:lang w:val="en-US"/>
-        </w:rPr>
-      </w:pPr>
-      <w:r>
-        <w:rPr>
-          <w:rFonts w:ascii="Calibri" w:hAnsi="Calibri" w:eastAsia="Calibri" w:cs="Calibri"/>
-          <w:noProof w:val="0"/>
-          <w:sz w:val="24"/>
-          <w:szCs w:val="24"/>
-          <w:lang w:val="en-US"/>
-        </w:rPr>
-        <w:t xml:space="preserve">If this project is </w:t>
-      </w:r>
-      <w:r>
-        <w:rPr>
-          <w:rFonts w:ascii="Calibri" w:hAnsi="Calibri" w:eastAsia="Calibri" w:cs="Calibri"/>
-          <w:noProof w:val="0"/>
-          <w:sz w:val="24"/>
-          <w:szCs w:val="24"/>
-          <w:lang w:val="en-US"/>
-        </w:rPr>
-        <w:t>successful</w:t>
-      </w:r>
-      <w:r>
-        <w:rPr>
-          <w:rFonts w:ascii="Calibri" w:hAnsi="Calibri" w:eastAsia="Calibri" w:cs="Calibri"/>
-          <w:noProof w:val="0"/>
-          <w:sz w:val="24"/>
-          <w:szCs w:val="24"/>
-          <w:lang w:val="en-US"/>
-        </w:rPr>
-        <w:t xml:space="preserve"> the</w:t>
-      </w:r>
-      <w:proofErr w:type="gramStart"/>
-      <w:r>
-        <w:rPr>
-          <w:rFonts w:ascii="Calibri" w:hAnsi="Calibri" w:eastAsia="Calibri" w:cs="Calibri"/>
-          <w:noProof w:val="0"/>
-          <w:sz w:val="24"/>
-          <w:szCs w:val="24"/>
-          <w:lang w:val="en-US"/>
-        </w:rPr>
-        <w:t>…..</w:t>
-      </w:r>
-      <w:proofErr w:type="gramEnd"/>
-      <w:r>
-        <w:rPr>
-          <w:rFonts w:ascii="Calibri" w:hAnsi="Calibri" w:eastAsia="Calibri" w:cs="Calibri"/>
-          <w:noProof w:val="0"/>
-          <w:sz w:val="24"/>
-          <w:szCs w:val="24"/>
-          <w:lang w:val="en-US"/>
-        </w:rPr>
-        <w:t xml:space="preserve">  </w:t>
-      </w:r>
-      <w:r>
-        <w:rPr>
-          <w:rFonts w:ascii="Calibri" w:hAnsi="Calibri" w:eastAsia="Calibri" w:cs="Calibri"/>
-          <w:noProof w:val="0"/>
-          <w:sz w:val="24"/>
-          <w:szCs w:val="24"/>
-          <w:lang w:val="en-US"/>
-        </w:rPr>
-        <w:t>The potential drawbacks are</w:t>
-      </w:r>
-      <w:proofErr w:type="gramStart"/>
-      <w:r>
-        <w:rPr>
-          <w:rFonts w:ascii="Calibri" w:hAnsi="Calibri" w:eastAsia="Calibri" w:cs="Calibri"/>
-          <w:noProof w:val="0"/>
-          <w:sz w:val="24"/>
-          <w:szCs w:val="24"/>
-          <w:lang w:val="en-US"/>
-        </w:rPr>
-        <w:t>…..</w:t>
-      </w:r>
-      <w:proofErr w:type="gramEnd"/>
+        <w:spacing w:line="276" w:lineRule="auto"/>
+      </w:pPr>
+      <w:r>
+        <w:rPr>
+          <w:rFonts w:ascii="Calibri" w:hAnsi="Calibri" w:eastAsia="Calibri" w:cs="Calibri"/>
+          <w:noProof w:val="0"/>
+          <w:sz w:val="24"/>
+          <w:szCs w:val="24"/>
+          <w:lang w:val="en-US"/>
+        </w:rPr>
+        <w:t xml:space="preserve">If this project is successful, the user will have their social media security and privacy settings aligned with their own personal preference and be only sharing what information they deem fit. Users will be confident they can use social media safely and securely knowing their accounts are safe from interference and their data and personal information is secure are protected. Hopefully users will be educated in the risks associated with social media use and the appropriate settings and measures to take place to mitigate those risks, allowing them to enjoy the benefits of social media and avoid the numerous pitfalls. With the app monitoring for changes that social media platforms may make to any security or privacy practices or practices, users will also be protected into the future and have no need to be anxious about any adverse changes going unnoticed. The original problem of poor social media security and privacy will be </w:t>
+      </w:r>
+      <w:r>
+        <w:rPr>
+          <w:rFonts w:ascii="Calibri" w:hAnsi="Calibri" w:eastAsia="Calibri" w:cs="Calibri"/>
+          <w:noProof w:val="0"/>
+          <w:sz w:val="24"/>
+          <w:szCs w:val="24"/>
+          <w:lang w:val="en-US"/>
+        </w:rPr>
+        <w:t>solved,</w:t>
+      </w:r>
+      <w:r>
+        <w:rPr>
+          <w:rFonts w:ascii="Calibri" w:hAnsi="Calibri" w:eastAsia="Calibri" w:cs="Calibri"/>
+          <w:noProof w:val="0"/>
+          <w:sz w:val="24"/>
+          <w:szCs w:val="24"/>
+          <w:lang w:val="en-US"/>
+        </w:rPr>
+        <w:t xml:space="preserve"> and </w:t>
+      </w:r>
+      <w:r>
+        <w:rPr>
+          <w:rFonts w:ascii="Calibri" w:hAnsi="Calibri" w:eastAsia="Calibri" w:cs="Calibri"/>
+          <w:noProof w:val="0"/>
+          <w:sz w:val="24"/>
+          <w:szCs w:val="24"/>
+          <w:lang w:val="en-US"/>
+        </w:rPr>
+        <w:t>user's</w:t>
+      </w:r>
+      <w:r>
+        <w:rPr>
+          <w:rFonts w:ascii="Calibri" w:hAnsi="Calibri" w:eastAsia="Calibri" w:cs="Calibri"/>
+          <w:noProof w:val="0"/>
+          <w:sz w:val="24"/>
+          <w:szCs w:val="24"/>
+          <w:lang w:val="en-US"/>
+        </w:rPr>
+        <w:t xml:space="preserve"> awareness and education will be improved.     </w:t>
+      </w:r>
       <w:r>
         <w:rPr>
           <w:rFonts w:ascii="Calibri" w:hAnsi="Calibri" w:eastAsia="Calibri" w:cs="Calibri"/>
@@ -1491,42 +1458,60 @@
         </w:rPr>
         <w:t xml:space="preserve"> </w:t>
       </w:r>
-      <w:r>
-        <w:rPr>
-          <w:rFonts w:ascii="Calibri" w:hAnsi="Calibri" w:eastAsia="Calibri" w:cs="Calibri"/>
-          <w:noProof w:val="0"/>
-          <w:sz w:val="22"/>
-          <w:szCs w:val="22"/>
-          <w:lang w:val="en-US"/>
-        </w:rPr>
-        <w:t>The outcome will be…. ….. will no longer be a problem. Though a potential obstacle we anticipate is….. and a drawback could be</w:t>
-      </w:r>
-      <w:proofErr w:type="gramStart"/>
-      <w:r>
-        <w:rPr>
-          <w:rFonts w:ascii="Calibri" w:hAnsi="Calibri" w:eastAsia="Calibri" w:cs="Calibri"/>
-          <w:noProof w:val="0"/>
-          <w:sz w:val="22"/>
-          <w:szCs w:val="22"/>
-          <w:lang w:val="en-US"/>
-        </w:rPr>
-        <w:t>…..</w:t>
-      </w:r>
-      <w:proofErr w:type="gramEnd"/>
-    </w:p>
-    <w:p>
-      <w:pPr>
-        <w:spacing w:line="276" w:lineRule="auto"/>
-      </w:pPr>
-      <w:r>
-        <w:rPr>
-          <w:rFonts w:ascii="Calibri" w:hAnsi="Calibri" w:eastAsia="Calibri" w:cs="Calibri"/>
-          <w:noProof w:val="0"/>
-          <w:sz w:val="24"/>
-          <w:szCs w:val="24"/>
-          <w:lang w:val="en-US"/>
-        </w:rPr>
-        <w:t xml:space="preserve"> </w:t>
+    </w:p>
+    <w:p>
+      <w:pPr>
+        <w:spacing w:line="276" w:lineRule="auto"/>
+      </w:pPr>
+      <w:r>
+        <w:rPr>
+          <w:rFonts w:ascii="Calibri" w:hAnsi="Calibri" w:eastAsia="Calibri" w:cs="Calibri"/>
+          <w:noProof w:val="0"/>
+          <w:sz w:val="24"/>
+          <w:szCs w:val="24"/>
+          <w:lang w:val="en-US"/>
+        </w:rPr>
+        <w:t>The potential drawbacks are the need to have the app running in the background to allow it to provide notifications about settings changes and the need for the app to be updated periodically</w:t>
+      </w:r>
+      <w:r>
+        <w:rPr>
+          <w:rFonts w:ascii="Calibri" w:hAnsi="Calibri" w:eastAsia="Calibri" w:cs="Calibri"/>
+          <w:noProof w:val="0"/>
+          <w:sz w:val="22"/>
+          <w:szCs w:val="22"/>
+          <w:lang w:val="en-US"/>
+        </w:rPr>
+        <w:t xml:space="preserve">. Because the app may not be able to make the settings changes itself and will have to rely on the user successfully following tutorials, human error may mean some changes may not actually take affect but the user will think they have giving them a false sense of security. Or the user may give up making the changes if the task is too laborious or complicated which it sometimes can be when navigating social media security settings - they aren’t always the easiest to locate. </w:t>
+      </w:r>
+      <w:r>
+        <w:rPr>
+          <w:rFonts w:ascii="Calibri" w:hAnsi="Calibri" w:eastAsia="Calibri" w:cs="Calibri"/>
+          <w:noProof w:val="0"/>
+          <w:sz w:val="22"/>
+          <w:szCs w:val="22"/>
+          <w:lang w:val="en-US"/>
+        </w:rPr>
+        <w:t xml:space="preserve">Another potential obstacle we anticipate is keeping up with the changes in a timely manner and having new tutorial videos ready. The tutorial videos must also be easy to follow and aimed at novices which will need testing - the videos could seem easy to follow to ourselves who have IT </w:t>
+      </w:r>
+      <w:r>
+        <w:rPr>
+          <w:rFonts w:ascii="Calibri" w:hAnsi="Calibri" w:eastAsia="Calibri" w:cs="Calibri"/>
+          <w:noProof w:val="0"/>
+          <w:sz w:val="22"/>
+          <w:szCs w:val="22"/>
+          <w:lang w:val="en-US"/>
+        </w:rPr>
+        <w:t>experience,</w:t>
+      </w:r>
+      <w:r>
+        <w:rPr>
+          <w:rFonts w:ascii="Calibri" w:hAnsi="Calibri" w:eastAsia="Calibri" w:cs="Calibri"/>
+          <w:noProof w:val="0"/>
+          <w:sz w:val="22"/>
+          <w:szCs w:val="22"/>
+          <w:lang w:val="en-US"/>
+        </w:rPr>
+        <w:t xml:space="preserve"> but we may leave some people behind. We will keep this in mind during development to make sure the app is effective. With appropriate measures and safeguards we believe this app has the potential to make a real difference in improving social media security and privacy so it can be used safely and be the enjoyable experience it set out to be without the risk.</w:t>
       </w:r>
     </w:p>
     <w:p>

</xml_diff>

<commit_message>
Description content opening paragraph
</commit_message>
<xml_diff>
--- a/Project Ideas/Project idea.docx
+++ b/Project Ideas/Project idea.docx
@@ -667,6 +667,337 @@
     <w:p>
       <w:pPr>
         <w:spacing w:line="276" w:lineRule="auto"/>
+        <w:ind w:firstLine="0"/>
+        <w:rPr>
+          <w:rFonts w:ascii="Calibri" w:hAnsi="Calibri" w:eastAsia="Calibri" w:cs="Calibri"/>
+          <w:noProof w:val="0"/>
+          <w:sz w:val="24"/>
+          <w:szCs w:val="24"/>
+          <w:lang w:val="en-US"/>
+        </w:rPr>
+      </w:pPr>
+      <w:r>
+        <w:rPr>
+          <w:rFonts w:ascii="Calibri" w:hAnsi="Calibri" w:eastAsia="Calibri" w:cs="Calibri"/>
+          <w:noProof w:val="0"/>
+          <w:sz w:val="24"/>
+          <w:szCs w:val="24"/>
+          <w:lang w:val="en-US"/>
+        </w:rPr>
+        <w:t>The project is</w:t>
+      </w:r>
+      <w:r>
+        <w:rPr>
+          <w:rFonts w:ascii="Calibri" w:hAnsi="Calibri" w:eastAsia="Calibri" w:cs="Calibri"/>
+          <w:noProof w:val="0"/>
+          <w:sz w:val="24"/>
+          <w:szCs w:val="24"/>
+          <w:lang w:val="en-US"/>
+        </w:rPr>
+        <w:t xml:space="preserve"> an app for Android and iOS smartphones. </w:t>
+      </w:r>
+      <w:r>
+        <w:rPr>
+          <w:rFonts w:ascii="Calibri" w:hAnsi="Calibri" w:eastAsia="Calibri" w:cs="Calibri"/>
+          <w:noProof w:val="0"/>
+          <w:sz w:val="24"/>
+          <w:szCs w:val="24"/>
+          <w:lang w:val="en-US"/>
+        </w:rPr>
+        <w:t xml:space="preserve">It </w:t>
+      </w:r>
+      <w:r>
+        <w:rPr>
+          <w:rFonts w:ascii="Calibri" w:hAnsi="Calibri" w:eastAsia="Calibri" w:cs="Calibri"/>
+          <w:noProof w:val="0"/>
+          <w:sz w:val="24"/>
+          <w:szCs w:val="24"/>
+          <w:lang w:val="en-US"/>
+        </w:rPr>
+        <w:t xml:space="preserve">will </w:t>
+      </w:r>
+      <w:r>
+        <w:rPr>
+          <w:rFonts w:ascii="Calibri" w:hAnsi="Calibri" w:eastAsia="Calibri" w:cs="Calibri"/>
+          <w:noProof w:val="0"/>
+          <w:sz w:val="24"/>
+          <w:szCs w:val="24"/>
+          <w:lang w:val="en-US"/>
+        </w:rPr>
+        <w:t xml:space="preserve">check the security and privacy settings of </w:t>
+      </w:r>
+      <w:r>
+        <w:rPr>
+          <w:rFonts w:ascii="Calibri" w:hAnsi="Calibri" w:eastAsia="Calibri" w:cs="Calibri"/>
+          <w:noProof w:val="0"/>
+          <w:sz w:val="24"/>
+          <w:szCs w:val="24"/>
+          <w:lang w:val="en-US"/>
+        </w:rPr>
+        <w:t>the</w:t>
+      </w:r>
+      <w:r>
+        <w:rPr>
+          <w:rFonts w:ascii="Calibri" w:hAnsi="Calibri" w:eastAsia="Calibri" w:cs="Calibri"/>
+          <w:noProof w:val="0"/>
+          <w:sz w:val="24"/>
+          <w:szCs w:val="24"/>
+          <w:lang w:val="en-US"/>
+        </w:rPr>
+        <w:t xml:space="preserve"> </w:t>
+      </w:r>
+      <w:r>
+        <w:rPr>
+          <w:rFonts w:ascii="Calibri" w:hAnsi="Calibri" w:eastAsia="Calibri" w:cs="Calibri"/>
+          <w:noProof w:val="0"/>
+          <w:sz w:val="24"/>
+          <w:szCs w:val="24"/>
+          <w:lang w:val="en-US"/>
+        </w:rPr>
+        <w:t>user's</w:t>
+      </w:r>
+      <w:r>
+        <w:rPr>
+          <w:rFonts w:ascii="Calibri" w:hAnsi="Calibri" w:eastAsia="Calibri" w:cs="Calibri"/>
+          <w:noProof w:val="0"/>
+          <w:sz w:val="24"/>
+          <w:szCs w:val="24"/>
+          <w:lang w:val="en-US"/>
+        </w:rPr>
+        <w:t xml:space="preserve"> social media accounts</w:t>
+      </w:r>
+      <w:r>
+        <w:rPr>
+          <w:rFonts w:ascii="Calibri" w:hAnsi="Calibri" w:eastAsia="Calibri" w:cs="Calibri"/>
+          <w:noProof w:val="0"/>
+          <w:sz w:val="24"/>
+          <w:szCs w:val="24"/>
+          <w:lang w:val="en-US"/>
+        </w:rPr>
+        <w:t>,</w:t>
+      </w:r>
+      <w:r>
+        <w:rPr>
+          <w:rFonts w:ascii="Calibri" w:hAnsi="Calibri" w:eastAsia="Calibri" w:cs="Calibri"/>
+          <w:noProof w:val="0"/>
+          <w:sz w:val="24"/>
+          <w:szCs w:val="24"/>
+          <w:lang w:val="en-US"/>
+        </w:rPr>
+        <w:t xml:space="preserve"> </w:t>
+      </w:r>
+      <w:r>
+        <w:rPr>
+          <w:rFonts w:ascii="Calibri" w:hAnsi="Calibri" w:eastAsia="Calibri" w:cs="Calibri"/>
+          <w:noProof w:val="0"/>
+          <w:sz w:val="24"/>
+          <w:szCs w:val="24"/>
+          <w:lang w:val="en-US"/>
+        </w:rPr>
+        <w:t>highlight</w:t>
+      </w:r>
+      <w:r>
+        <w:rPr>
+          <w:rFonts w:ascii="Calibri" w:hAnsi="Calibri" w:eastAsia="Calibri" w:cs="Calibri"/>
+          <w:noProof w:val="0"/>
+          <w:sz w:val="24"/>
+          <w:szCs w:val="24"/>
+          <w:lang w:val="en-US"/>
+        </w:rPr>
+        <w:t xml:space="preserve"> </w:t>
+      </w:r>
+      <w:r>
+        <w:rPr>
+          <w:rFonts w:ascii="Calibri" w:hAnsi="Calibri" w:eastAsia="Calibri" w:cs="Calibri"/>
+          <w:noProof w:val="0"/>
+          <w:sz w:val="24"/>
+          <w:szCs w:val="24"/>
+          <w:lang w:val="en-US"/>
+        </w:rPr>
+        <w:t xml:space="preserve">concerns and </w:t>
+      </w:r>
+      <w:r>
+        <w:rPr>
+          <w:rFonts w:ascii="Calibri" w:hAnsi="Calibri" w:eastAsia="Calibri" w:cs="Calibri"/>
+          <w:noProof w:val="0"/>
+          <w:sz w:val="24"/>
+          <w:szCs w:val="24"/>
+          <w:lang w:val="en-US"/>
+        </w:rPr>
+        <w:t>make recommendations</w:t>
+      </w:r>
+      <w:r>
+        <w:rPr>
+          <w:rFonts w:ascii="Calibri" w:hAnsi="Calibri" w:eastAsia="Calibri" w:cs="Calibri"/>
+          <w:noProof w:val="0"/>
+          <w:sz w:val="24"/>
+          <w:szCs w:val="24"/>
+          <w:lang w:val="en-US"/>
+        </w:rPr>
+        <w:t xml:space="preserve"> </w:t>
+      </w:r>
+      <w:r>
+        <w:rPr>
+          <w:rFonts w:ascii="Calibri" w:hAnsi="Calibri" w:eastAsia="Calibri" w:cs="Calibri"/>
+          <w:noProof w:val="0"/>
+          <w:sz w:val="24"/>
+          <w:szCs w:val="24"/>
+          <w:lang w:val="en-US"/>
+        </w:rPr>
+        <w:t>to improve the</w:t>
+      </w:r>
+      <w:r>
+        <w:rPr>
+          <w:rFonts w:ascii="Calibri" w:hAnsi="Calibri" w:eastAsia="Calibri" w:cs="Calibri"/>
+          <w:noProof w:val="0"/>
+          <w:sz w:val="24"/>
+          <w:szCs w:val="24"/>
+          <w:lang w:val="en-US"/>
+        </w:rPr>
+        <w:t xml:space="preserve"> safety</w:t>
+      </w:r>
+      <w:r>
+        <w:rPr>
+          <w:rFonts w:ascii="Calibri" w:hAnsi="Calibri" w:eastAsia="Calibri" w:cs="Calibri"/>
+          <w:noProof w:val="0"/>
+          <w:sz w:val="24"/>
+          <w:szCs w:val="24"/>
+          <w:lang w:val="en-US"/>
+        </w:rPr>
+        <w:t xml:space="preserve"> of their data and personal information.</w:t>
+      </w:r>
+      <w:r>
+        <w:rPr>
+          <w:rFonts w:ascii="Calibri" w:hAnsi="Calibri" w:eastAsia="Calibri" w:cs="Calibri"/>
+          <w:noProof w:val="0"/>
+          <w:sz w:val="24"/>
+          <w:szCs w:val="24"/>
+          <w:lang w:val="en-US"/>
+        </w:rPr>
+        <w:t xml:space="preserve"> The user will be given links to tutorials demonstrating how to make changes to t</w:t>
+      </w:r>
+      <w:r>
+        <w:rPr>
+          <w:rFonts w:ascii="Calibri" w:hAnsi="Calibri" w:eastAsia="Calibri" w:cs="Calibri"/>
+          <w:noProof w:val="0"/>
+          <w:sz w:val="24"/>
+          <w:szCs w:val="24"/>
+          <w:lang w:val="en-US"/>
+        </w:rPr>
+        <w:t>heir settings</w:t>
+      </w:r>
+      <w:r>
+        <w:rPr>
+          <w:rFonts w:ascii="Calibri" w:hAnsi="Calibri" w:eastAsia="Calibri" w:cs="Calibri"/>
+          <w:noProof w:val="0"/>
+          <w:sz w:val="24"/>
+          <w:szCs w:val="24"/>
+          <w:lang w:val="en-US"/>
+        </w:rPr>
+        <w:t xml:space="preserve"> and navigate the labyrinth of menus </w:t>
+      </w:r>
+      <w:r>
+        <w:rPr>
+          <w:rFonts w:ascii="Calibri" w:hAnsi="Calibri" w:eastAsia="Calibri" w:cs="Calibri"/>
+          <w:noProof w:val="0"/>
+          <w:sz w:val="24"/>
+          <w:szCs w:val="24"/>
+          <w:lang w:val="en-US"/>
+        </w:rPr>
+        <w:t>purposely de</w:t>
+      </w:r>
+      <w:r>
+        <w:rPr>
+          <w:rFonts w:ascii="Calibri" w:hAnsi="Calibri" w:eastAsia="Calibri" w:cs="Calibri"/>
+          <w:noProof w:val="0"/>
+          <w:sz w:val="24"/>
+          <w:szCs w:val="24"/>
+          <w:lang w:val="en-US"/>
+        </w:rPr>
+        <w:t>signed</w:t>
+      </w:r>
+      <w:r>
+        <w:rPr>
+          <w:rFonts w:ascii="Calibri" w:hAnsi="Calibri" w:eastAsia="Calibri" w:cs="Calibri"/>
+          <w:noProof w:val="0"/>
+          <w:sz w:val="24"/>
+          <w:szCs w:val="24"/>
+          <w:lang w:val="en-US"/>
+        </w:rPr>
+        <w:t xml:space="preserve"> that way to make sure users share as much data as possible by default to allow the company to achieve maximum </w:t>
+      </w:r>
+      <w:proofErr w:type="spellStart"/>
+      <w:r>
+        <w:rPr>
+          <w:rFonts w:ascii="Calibri" w:hAnsi="Calibri" w:eastAsia="Calibri" w:cs="Calibri"/>
+          <w:noProof w:val="0"/>
+          <w:sz w:val="24"/>
+          <w:szCs w:val="24"/>
+          <w:lang w:val="en-US"/>
+        </w:rPr>
+        <w:t>monetisation</w:t>
+      </w:r>
+      <w:proofErr w:type="spellEnd"/>
+      <w:r>
+        <w:rPr>
+          <w:rFonts w:ascii="Calibri" w:hAnsi="Calibri" w:eastAsia="Calibri" w:cs="Calibri"/>
+          <w:noProof w:val="0"/>
+          <w:sz w:val="24"/>
+          <w:szCs w:val="24"/>
+          <w:lang w:val="en-US"/>
+        </w:rPr>
+        <w:t>.</w:t>
+      </w:r>
+      <w:r>
+        <w:rPr>
+          <w:rFonts w:ascii="Calibri" w:hAnsi="Calibri" w:eastAsia="Calibri" w:cs="Calibri"/>
+          <w:noProof w:val="0"/>
+          <w:sz w:val="24"/>
+          <w:szCs w:val="24"/>
+          <w:lang w:val="en-US"/>
+        </w:rPr>
+        <w:t xml:space="preserve"> </w:t>
+      </w:r>
+      <w:r>
+        <w:rPr>
+          <w:rFonts w:ascii="Calibri" w:hAnsi="Calibri" w:eastAsia="Calibri" w:cs="Calibri"/>
+          <w:noProof w:val="0"/>
+          <w:sz w:val="24"/>
+          <w:szCs w:val="24"/>
+          <w:lang w:val="en-US"/>
+        </w:rPr>
+        <w:t>Notifications will be used as the method of keeping users up to date in changes of company policies that affect security and privacy</w:t>
+      </w:r>
+      <w:r>
+        <w:rPr>
+          <w:rFonts w:ascii="Calibri" w:hAnsi="Calibri" w:eastAsia="Calibri" w:cs="Calibri"/>
+          <w:noProof w:val="0"/>
+          <w:sz w:val="24"/>
+          <w:szCs w:val="24"/>
+          <w:lang w:val="en-US"/>
+        </w:rPr>
+        <w:t xml:space="preserve"> so they will continue to be protected over time.</w:t>
+      </w:r>
+    </w:p>
+    <w:p>
+      <w:pPr>
+        <w:spacing w:line="276" w:lineRule="auto"/>
+      </w:pPr>
+      <w:r>
+        <w:rPr>
+          <w:rFonts w:ascii="Calibri" w:hAnsi="Calibri" w:eastAsia="Calibri" w:cs="Calibri"/>
+          <w:noProof w:val="0"/>
+          <w:sz w:val="24"/>
+          <w:szCs w:val="24"/>
+          <w:u w:val="single"/>
+          <w:lang w:val="en-US"/>
+        </w:rPr>
+        <w:t>Social Media</w:t>
+      </w:r>
+    </w:p>
+    <w:p>
+      <w:pPr>
+        <w:spacing w:line="276" w:lineRule="auto"/>
         <w:ind w:firstLine="720"/>
       </w:pPr>
       <w:r>
@@ -677,49 +1008,37 @@
           <w:szCs w:val="24"/>
           <w:lang w:val="en-US"/>
         </w:rPr>
-        <w:t>The project is…</w:t>
-      </w:r>
-      <w:r>
-        <w:rPr>
-          <w:rFonts w:ascii="Calibri" w:hAnsi="Calibri" w:eastAsia="Calibri" w:cs="Calibri"/>
-          <w:noProof w:val="0"/>
-          <w:sz w:val="24"/>
-          <w:szCs w:val="24"/>
-          <w:lang w:val="en-US"/>
-        </w:rPr>
-        <w:t xml:space="preserve"> The features are.... The user will be able to....</w:t>
-      </w:r>
-    </w:p>
-    <w:p>
-      <w:pPr>
-        <w:spacing w:line="276" w:lineRule="auto"/>
-      </w:pPr>
-      <w:r>
-        <w:rPr>
-          <w:rFonts w:ascii="Calibri" w:hAnsi="Calibri" w:eastAsia="Calibri" w:cs="Calibri"/>
-          <w:noProof w:val="0"/>
-          <w:sz w:val="24"/>
-          <w:szCs w:val="24"/>
-          <w:u w:val="single"/>
-          <w:lang w:val="en-US"/>
-        </w:rPr>
-        <w:t>Social Media</w:t>
-      </w:r>
-    </w:p>
-    <w:p>
-      <w:pPr>
-        <w:spacing w:line="276" w:lineRule="auto"/>
-        <w:ind w:firstLine="720"/>
-      </w:pPr>
-      <w:r>
-        <w:rPr>
-          <w:rFonts w:ascii="Calibri" w:hAnsi="Calibri" w:eastAsia="Calibri" w:cs="Calibri"/>
-          <w:noProof w:val="0"/>
-          <w:sz w:val="24"/>
-          <w:szCs w:val="24"/>
-          <w:lang w:val="en-US"/>
-        </w:rPr>
-        <w:t xml:space="preserve">Another feature…. </w:t>
+        <w:t>The Social Media accounts the app will begin with are Instagram, Twitter, Facebook and WeChat</w:t>
+      </w:r>
+      <w:r>
+        <w:rPr>
+          <w:rFonts w:ascii="Calibri" w:hAnsi="Calibri" w:eastAsia="Calibri" w:cs="Calibri"/>
+          <w:noProof w:val="0"/>
+          <w:sz w:val="24"/>
+          <w:szCs w:val="24"/>
+          <w:lang w:val="en-US"/>
+        </w:rPr>
+        <w:t>. More platforms can be easily added later such as Snapchat, LinkedIn</w:t>
+      </w:r>
+      <w:r>
+        <w:rPr>
+          <w:rFonts w:ascii="Calibri" w:hAnsi="Calibri" w:eastAsia="Calibri" w:cs="Calibri"/>
+          <w:noProof w:val="0"/>
+          <w:sz w:val="24"/>
+          <w:szCs w:val="24"/>
+          <w:lang w:val="en-US"/>
+        </w:rPr>
+        <w:t xml:space="preserve"> and Pinterest among many others.</w:t>
+      </w:r>
+      <w:r>
+        <w:rPr>
+          <w:rFonts w:ascii="Calibri" w:hAnsi="Calibri" w:eastAsia="Calibri" w:cs="Calibri"/>
+          <w:noProof w:val="0"/>
+          <w:sz w:val="24"/>
+          <w:szCs w:val="24"/>
+          <w:lang w:val="en-US"/>
+        </w:rPr>
+        <w:t xml:space="preserve"> </w:t>
       </w:r>
     </w:p>
     <w:p>
@@ -1694,7 +2013,7 @@
       </w:r>
       <w:r>
         <w:drawing>
-          <wp:inline wp14:editId="34DD341D" wp14:anchorId="51B88FFA">
+          <wp:inline wp14:editId="7CAA6F98" wp14:anchorId="51B88FFA">
             <wp:extent cx="4572000" cy="2762250"/>
             <wp:effectExtent l="0" t="0" r="0" b="0"/>
             <wp:docPr id="29273161" name="" title=""/>
@@ -1709,7 +2028,7 @@
                     <pic:cNvPicPr/>
                   </pic:nvPicPr>
                   <pic:blipFill>
-                    <a:blip r:embed="Rc1f34e9f56be402a">
+                    <a:blip r:embed="R929ebf02592e4569">
                       <a:extLst xmlns:a="http://schemas.openxmlformats.org/drawingml/2006/main">
                         <a:ext xmlns:a="http://schemas.openxmlformats.org/drawingml/2006/main" uri="{28A0092B-C50C-407E-A947-70E740481C1C}">
                           <a14:useLocalDpi xmlns:a14="http://schemas.microsoft.com/office/drawing/2010/main" val="0"/>
@@ -2206,45 +2525,68 @@
     </w:p>
     <w:p>
       <w:pPr>
-        <w:spacing w:line="276" w:lineRule="auto"/>
-      </w:pPr>
-      <w:r>
-        <w:rPr>
-          <w:rFonts w:ascii="Calibri" w:hAnsi="Calibri" w:eastAsia="Calibri" w:cs="Calibri"/>
-          <w:noProof w:val="0"/>
-          <w:sz w:val="28"/>
-          <w:szCs w:val="28"/>
-          <w:u w:val="single"/>
+        <w:pStyle w:val="Normal"/>
+        <w:spacing w:line="276" w:lineRule="auto"/>
+      </w:pPr>
+      <w:r>
+        <w:rPr>
+          <w:rFonts w:ascii="Calibri" w:hAnsi="Calibri" w:eastAsia="Calibri" w:cs="Calibri"/>
+          <w:b w:val="1"/>
+          <w:bCs w:val="1"/>
+          <w:noProof w:val="0"/>
+          <w:sz w:val="24"/>
+          <w:szCs w:val="24"/>
           <w:lang w:val="en-US"/>
         </w:rPr>
         <w:t>References</w:t>
       </w:r>
+      <w:r>
+        <w:rPr>
+          <w:rFonts w:ascii="Calibri" w:hAnsi="Calibri" w:eastAsia="Calibri" w:cs="Calibri"/>
+          <w:noProof w:val="0"/>
+          <w:sz w:val="24"/>
+          <w:szCs w:val="24"/>
+          <w:lang w:val="en-US"/>
+        </w:rPr>
+        <w:t xml:space="preserve">    </w:t>
+      </w:r>
     </w:p>
     <w:p>
       <w:pPr>
         <w:pStyle w:val="Normal"/>
-        <w:rPr>
-          <w:rFonts w:ascii="Calibri" w:hAnsi="Calibri" w:eastAsia="Calibri" w:cs="Calibri"/>
-          <w:noProof w:val="0"/>
-          <w:sz w:val="22"/>
-          <w:szCs w:val="22"/>
-          <w:lang w:val="en-US"/>
-        </w:rPr>
-      </w:pPr>
-    </w:p>
-    <w:p>
-      <w:r>
-        <w:rPr>
-          <w:rFonts w:ascii="Calibri" w:hAnsi="Calibri" w:eastAsia="Calibri" w:cs="Calibri"/>
-          <w:noProof w:val="0"/>
-          <w:sz w:val="22"/>
-          <w:szCs w:val="22"/>
-          <w:lang w:val="en-US"/>
-        </w:rPr>
-        <w:t>Netter, M, Herbst, S &amp; Pernul, G 'Analyzing Privacy in Social Networks--An Interdisciplinary Approach', 9-11 Oct. 2011, pp. 1327-1334.</w:t>
-      </w:r>
-    </w:p>
-    <w:p>
+      </w:pPr>
+      <w:r>
+        <w:rPr>
+          <w:rFonts w:ascii="Calibri" w:hAnsi="Calibri" w:eastAsia="Calibri" w:cs="Calibri"/>
+          <w:noProof w:val="0"/>
+          <w:sz w:val="22"/>
+          <w:szCs w:val="22"/>
+          <w:lang w:val="en-US"/>
+        </w:rPr>
+        <w:t xml:space="preserve">Netter, M, Herbst, S &amp; </w:t>
+      </w:r>
+      <w:proofErr w:type="spellStart"/>
+      <w:r>
+        <w:rPr>
+          <w:rFonts w:ascii="Calibri" w:hAnsi="Calibri" w:eastAsia="Calibri" w:cs="Calibri"/>
+          <w:noProof w:val="0"/>
+          <w:sz w:val="22"/>
+          <w:szCs w:val="22"/>
+          <w:lang w:val="en-US"/>
+        </w:rPr>
+        <w:t>Pernul</w:t>
+      </w:r>
+      <w:proofErr w:type="spellEnd"/>
+      <w:r>
+        <w:rPr>
+          <w:rFonts w:ascii="Calibri" w:hAnsi="Calibri" w:eastAsia="Calibri" w:cs="Calibri"/>
+          <w:noProof w:val="0"/>
+          <w:sz w:val="22"/>
+          <w:szCs w:val="22"/>
+          <w:lang w:val="en-US"/>
+        </w:rPr>
+        <w:t>, G 'Analyzing Privacy in Social Networks</w:t>
+      </w:r>
       <w:r>
         <w:rPr>
           <w:rFonts w:ascii="Calibri" w:hAnsi="Calibri" w:eastAsia="Calibri" w:cs="Calibri"/>
@@ -2255,17 +2597,67 @@
         </w:rPr>
         <w:t xml:space="preserve"> </w:t>
       </w:r>
-    </w:p>
-    <w:p>
-      <w:r>
-        <w:rPr>
-          <w:rFonts w:ascii="Calibri" w:hAnsi="Calibri" w:eastAsia="Calibri" w:cs="Calibri"/>
-          <w:noProof w:val="0"/>
-          <w:sz w:val="22"/>
-          <w:szCs w:val="22"/>
-          <w:lang w:val="en-US"/>
-        </w:rPr>
-        <w:t xml:space="preserve">Tayouri, D 2015, 'The Human Factor in the Social Media Security – Combining Education and Technology to Reduce Social Engineering Risks and Damages', </w:t>
+      <w:r>
+        <w:rPr>
+          <w:rFonts w:ascii="Calibri" w:hAnsi="Calibri" w:eastAsia="Calibri" w:cs="Calibri"/>
+          <w:noProof w:val="0"/>
+          <w:sz w:val="22"/>
+          <w:szCs w:val="22"/>
+          <w:lang w:val="en-US"/>
+        </w:rPr>
+        <w:t>–</w:t>
+      </w:r>
+      <w:r>
+        <w:rPr>
+          <w:rFonts w:ascii="Calibri" w:hAnsi="Calibri" w:eastAsia="Calibri" w:cs="Calibri"/>
+          <w:noProof w:val="0"/>
+          <w:sz w:val="22"/>
+          <w:szCs w:val="22"/>
+          <w:lang w:val="en-US"/>
+        </w:rPr>
+        <w:t xml:space="preserve"> </w:t>
+      </w:r>
+      <w:r>
+        <w:rPr>
+          <w:rFonts w:ascii="Calibri" w:hAnsi="Calibri" w:eastAsia="Calibri" w:cs="Calibri"/>
+          <w:noProof w:val="0"/>
+          <w:sz w:val="22"/>
+          <w:szCs w:val="22"/>
+          <w:lang w:val="en-US"/>
+        </w:rPr>
+        <w:t>An Interdisciplinary Approach', 9-11 Oct. 2011, pp. 1327-1334.</w:t>
+      </w:r>
+    </w:p>
+    <w:p>
+      <w:r>
+        <w:rPr>
+          <w:rFonts w:ascii="Calibri" w:hAnsi="Calibri" w:eastAsia="Calibri" w:cs="Calibri"/>
+          <w:noProof w:val="0"/>
+          <w:sz w:val="22"/>
+          <w:szCs w:val="22"/>
+          <w:lang w:val="en-US"/>
+        </w:rPr>
+        <w:t xml:space="preserve"> </w:t>
+      </w:r>
+      <w:r>
+        <w:rPr>
+          <w:rFonts w:ascii="Calibri" w:hAnsi="Calibri" w:eastAsia="Calibri" w:cs="Calibri"/>
+          <w:noProof w:val="0"/>
+          <w:sz w:val="22"/>
+          <w:szCs w:val="22"/>
+          <w:lang w:val="en-US"/>
+        </w:rPr>
+        <w:t>Tayouri</w:t>
+      </w:r>
+      <w:r>
+        <w:rPr>
+          <w:rFonts w:ascii="Calibri" w:hAnsi="Calibri" w:eastAsia="Calibri" w:cs="Calibri"/>
+          <w:noProof w:val="0"/>
+          <w:sz w:val="22"/>
+          <w:szCs w:val="22"/>
+          <w:lang w:val="en-US"/>
+        </w:rPr>
+        <w:t xml:space="preserve">, D 2015, 'The Human Factor in the Social Media Security – Combining Education and Technology to Reduce Social Engineering Risks and Damages', </w:t>
       </w:r>
       <w:r>
         <w:rPr>

</xml_diff>